<commit_message>
messing with manual refs
</commit_message>
<xml_diff>
--- a/submission/Beck et al..docx
+++ b/submission/Beck et al..docx
@@ -862,7 +862,15 @@
         <w:spacing w:line="480" w:lineRule="auto"/>
       </w:pPr>
       <w:r>
-        <w:t xml:space="preserve">Conventional modes of creating scientific products and more contemporary approaches that align with open science principles share the same goals. Both are motivated by guiding principles of the scientific method that make the process of discovery transparent and repeatable. Where the conventional and open science approaches diverge is the extent to which technological advances are leveraged as instrumental tools that facilitate the entire research process. Distinction between the two approaches can be conceptualized as the “research paper as the only and final product” for the conventional approach, whereas the open science approach is inherently linked to advances in communication and analysis that have been facilitated by the Internet and computer </w:t>
+        <w:t xml:space="preserve">Conventional modes of creating scientific products and more contemporary approaches that align with open science principles share the same goals. Both are motivated by guiding principles of the scientific method that make the process of discovery transparent and repeatable. Where the conventional and open science approaches diverge is the extent to which technological advances are leveraged as instrumental tools that facilitate the entire research process. Distinction between the two approaches can be conceptualized as the </w:t>
+      </w:r>
+      <w:bookmarkStart w:id="3" w:name="_GoBack"/>
+      <w:r>
+        <w:t>“</w:t>
+      </w:r>
+      <w:bookmarkEnd w:id="3"/>
+      <w:r>
+        <w:t xml:space="preserve">research paper as the only and final product” for the conventional approach, whereas the open science approach is inherently linked to advances in communication and analysis that have been facilitated by the Internet and computer </w:t>
       </w:r>
       <w:r>
         <w:lastRenderedPageBreak/>
@@ -916,12 +924,12 @@
         <w:pStyle w:val="Heading2"/>
         <w:spacing w:line="480" w:lineRule="auto"/>
       </w:pPr>
-      <w:bookmarkStart w:id="3" w:name="open-data-as-a-component-of-the-open-sci"/>
+      <w:bookmarkStart w:id="4" w:name="open-data-as-a-component-of-the-open-sci"/>
       <w:r>
         <w:lastRenderedPageBreak/>
         <w:t>Open data as a component of the open science process</w:t>
       </w:r>
-      <w:bookmarkEnd w:id="3"/>
+      <w:bookmarkEnd w:id="4"/>
     </w:p>
     <w:p>
       <w:pPr>
@@ -1084,11 +1092,11 @@
         <w:pStyle w:val="Heading1"/>
         <w:spacing w:line="480" w:lineRule="auto"/>
       </w:pPr>
-      <w:bookmarkStart w:id="4" w:name="applying-open-science-principles-to-bioa"/>
+      <w:bookmarkStart w:id="5" w:name="applying-open-science-principles-to-bioa"/>
       <w:r>
         <w:t>Applying open science principles to bioassessment</w:t>
       </w:r>
-      <w:bookmarkEnd w:id="4"/>
+      <w:bookmarkEnd w:id="5"/>
     </w:p>
     <w:p>
       <w:pPr>
@@ -1156,11 +1164,11 @@
         <w:pStyle w:val="Heading2"/>
         <w:spacing w:line="480" w:lineRule="auto"/>
       </w:pPr>
-      <w:bookmarkStart w:id="5" w:name="conventional-bioassessment"/>
+      <w:bookmarkStart w:id="6" w:name="conventional-bioassessment"/>
       <w:r>
         <w:t>Conventional bioassessment</w:t>
       </w:r>
-      <w:bookmarkEnd w:id="5"/>
+      <w:bookmarkEnd w:id="6"/>
     </w:p>
     <w:p>
       <w:pPr>
@@ -1213,11 +1221,11 @@
         <w:pStyle w:val="Heading2"/>
         <w:spacing w:line="480" w:lineRule="auto"/>
       </w:pPr>
-      <w:bookmarkStart w:id="6" w:name="using-open-science-tools-to-enhance-bioa"/>
+      <w:bookmarkStart w:id="7" w:name="using-open-science-tools-to-enhance-bioa"/>
       <w:r>
         <w:t>Using open science tools to enhance bioassessment</w:t>
       </w:r>
-      <w:bookmarkEnd w:id="6"/>
+      <w:bookmarkEnd w:id="7"/>
     </w:p>
     <w:p>
       <w:pPr>
@@ -1243,11 +1251,11 @@
         <w:pStyle w:val="Heading3"/>
         <w:spacing w:line="480" w:lineRule="auto"/>
       </w:pPr>
-      <w:bookmarkStart w:id="7" w:name="developing-bioassessment-goals"/>
+      <w:bookmarkStart w:id="8" w:name="developing-bioassessment-goals"/>
       <w:r>
         <w:t>Developing bioassessment goals</w:t>
       </w:r>
-      <w:bookmarkEnd w:id="7"/>
+      <w:bookmarkEnd w:id="8"/>
     </w:p>
     <w:p>
       <w:pPr>
@@ -1311,11 +1319,11 @@
         <w:pStyle w:val="Heading3"/>
         <w:spacing w:line="480" w:lineRule="auto"/>
       </w:pPr>
-      <w:bookmarkStart w:id="8" w:name="curating-bioassessment-data"/>
+      <w:bookmarkStart w:id="9" w:name="curating-bioassessment-data"/>
       <w:r>
         <w:t>Curating bioassessment data</w:t>
       </w:r>
-      <w:bookmarkEnd w:id="8"/>
+      <w:bookmarkEnd w:id="9"/>
     </w:p>
     <w:p>
       <w:pPr>
@@ -1408,11 +1416,11 @@
         <w:pStyle w:val="Heading3"/>
         <w:spacing w:line="480" w:lineRule="auto"/>
       </w:pPr>
-      <w:bookmarkStart w:id="9" w:name="using-r-for-bioassessment-translation"/>
+      <w:bookmarkStart w:id="10" w:name="using-r-for-bioassessment-translation"/>
       <w:r>
         <w:t>Using R for bioassessment translation</w:t>
       </w:r>
-      <w:bookmarkEnd w:id="9"/>
+      <w:bookmarkEnd w:id="10"/>
     </w:p>
     <w:p>
       <w:pPr>
@@ -1420,15 +1428,7 @@
         <w:spacing w:line="480" w:lineRule="auto"/>
       </w:pPr>
       <w:r>
-        <w:t>The translation of bioassessment products to the management and regulatory community is critical to ensure that research is applied by decision-makers for its intended purpose. Translation should be fundamentally linked to open science analysis and development tools that can be used to deliver the products using a reproducible and accessible platform. In particular, the R statistical programming language (</w:t>
-      </w:r>
-      <w:bookmarkStart w:id="10" w:name="_GoBack"/>
-      <w:r>
-        <w:t>RDCT</w:t>
-      </w:r>
-      <w:bookmarkEnd w:id="10"/>
-      <w:r>
-        <w:t xml:space="preserve"> </w:t>
+        <w:t xml:space="preserve">The translation of bioassessment products to the management and regulatory community is critical to ensure that research is applied by decision-makers for its intended purpose. Translation should be fundamentally linked to open science analysis and development tools that can be used to deliver the products using a reproducible and accessible platform. In particular, the R statistical programming language (RDCT </w:t>
       </w:r>
       <w:hyperlink w:anchor="ref-RDCT18">
         <w:r>
@@ -2737,12 +2737,12 @@
         <w:pStyle w:val="Heading1"/>
         <w:spacing w:line="480" w:lineRule="auto"/>
       </w:pPr>
-      <w:bookmarkStart w:id="14" w:name="figures"/>
-      <w:bookmarkStart w:id="15" w:name="author-contributions"/>
+      <w:bookmarkStart w:id="14" w:name="author-contributions"/>
+      <w:bookmarkStart w:id="15" w:name="figures"/>
       <w:r>
         <w:t>Author contributions</w:t>
       </w:r>
-      <w:bookmarkEnd w:id="15"/>
+      <w:bookmarkEnd w:id="14"/>
     </w:p>
     <w:p>
       <w:pPr>
@@ -2795,7 +2795,7 @@
         <w:lastRenderedPageBreak/>
         <w:t>Figures</w:t>
       </w:r>
-      <w:bookmarkEnd w:id="14"/>
+      <w:bookmarkEnd w:id="15"/>
     </w:p>
     <w:p>
       <w:pPr>
@@ -4147,23 +4147,94 @@
       <w:bookmarkStart w:id="19" w:name="ref-Allaire18"/>
       <w:bookmarkStart w:id="20" w:name="refs"/>
       <w:r>
-        <w:t xml:space="preserve">Allaire, JJ, </w:t>
+        <w:t>Allaire, J</w:t>
+      </w:r>
+      <w:r>
+        <w:t xml:space="preserve">. </w:t>
+      </w:r>
+      <w:r>
+        <w:t>J</w:t>
+      </w:r>
+      <w:r>
+        <w:t>.</w:t>
+      </w:r>
+      <w:r>
+        <w:t xml:space="preserve">, </w:t>
+      </w:r>
+      <w:r>
+        <w:t xml:space="preserve">Y. </w:t>
       </w:r>
       <w:proofErr w:type="spellStart"/>
       <w:r>
-        <w:t>Yihui</w:t>
+        <w:t>Xie</w:t>
       </w:r>
       <w:proofErr w:type="spellEnd"/>
       <w:r>
+        <w:t xml:space="preserve">, J. </w:t>
+      </w:r>
+      <w:r>
+        <w:t>McPherson</w:t>
+      </w:r>
+      <w:r>
+        <w:t>, J.</w:t>
+      </w:r>
+      <w:r>
         <w:t xml:space="preserve"> </w:t>
       </w:r>
       <w:proofErr w:type="spellStart"/>
       <w:r>
-        <w:t>Xie</w:t>
+        <w:t>Luraschi</w:t>
       </w:r>
       <w:proofErr w:type="spellEnd"/>
       <w:r>
-        <w:t xml:space="preserve">, Jonathan McPherson, Javier Luraschi, Kevin Ushey, Aron Atkins, Hadley Wickham, Joe Cheng, and Winston Chang. 2018. </w:t>
+        <w:t>, K.</w:t>
+      </w:r>
+      <w:r>
+        <w:t xml:space="preserve"> </w:t>
+      </w:r>
+      <w:proofErr w:type="spellStart"/>
+      <w:r>
+        <w:t>Ushey</w:t>
+      </w:r>
+      <w:proofErr w:type="spellEnd"/>
+      <w:r>
+        <w:t>,</w:t>
+      </w:r>
+      <w:r>
+        <w:t xml:space="preserve"> A.</w:t>
+      </w:r>
+      <w:r>
+        <w:t xml:space="preserve"> Atkins, </w:t>
+      </w:r>
+      <w:r>
+        <w:t xml:space="preserve">H. </w:t>
+      </w:r>
+      <w:r>
+        <w:t>Wickham</w:t>
+      </w:r>
+      <w:r>
+        <w:t xml:space="preserve">, J. </w:t>
+      </w:r>
+      <w:r>
+        <w:t>Cheng,</w:t>
+      </w:r>
+      <w:r>
+        <w:t xml:space="preserve"> </w:t>
+      </w:r>
+      <w:r>
+        <w:t xml:space="preserve">and </w:t>
+      </w:r>
+      <w:r>
+        <w:t>W.</w:t>
+      </w:r>
+      <w:r>
+        <w:t xml:space="preserve"> Chang</w:t>
+      </w:r>
+      <w:r>
+        <w:t>,</w:t>
+      </w:r>
+      <w:r>
+        <w:t xml:space="preserve"> 2018. </w:t>
       </w:r>
       <w:r>
         <w:rPr>
@@ -4193,7 +4264,52 @@
       <w:bookmarkStart w:id="21" w:name="ref-Appelhans18"/>
       <w:bookmarkEnd w:id="19"/>
       <w:r>
-        <w:t xml:space="preserve">Appelhans, Tim, Florian Detsch, Christoph Reudenbach, and Stefan Woellauer. 2018. </w:t>
+        <w:t xml:space="preserve">Appelhans, </w:t>
+      </w:r>
+      <w:r>
+        <w:t>T.</w:t>
+      </w:r>
+      <w:r>
+        <w:t xml:space="preserve">, </w:t>
+      </w:r>
+      <w:r>
+        <w:t>F.</w:t>
+      </w:r>
+      <w:r>
+        <w:t xml:space="preserve"> </w:t>
+      </w:r>
+      <w:proofErr w:type="spellStart"/>
+      <w:r>
+        <w:t>Detsch</w:t>
+      </w:r>
+      <w:proofErr w:type="spellEnd"/>
+      <w:r>
+        <w:t>, C.</w:t>
+      </w:r>
+      <w:r>
+        <w:t xml:space="preserve"> </w:t>
+      </w:r>
+      <w:proofErr w:type="spellStart"/>
+      <w:r>
+        <w:t>Reudenbach</w:t>
+      </w:r>
+      <w:proofErr w:type="spellEnd"/>
+      <w:r>
+        <w:t xml:space="preserve">, </w:t>
+      </w:r>
+      <w:r>
+        <w:t xml:space="preserve">and S. </w:t>
+      </w:r>
+      <w:proofErr w:type="spellStart"/>
+      <w:r>
+        <w:t>Woellauer</w:t>
+      </w:r>
+      <w:proofErr w:type="spellEnd"/>
+      <w:r>
+        <w:t xml:space="preserve">, </w:t>
+      </w:r>
+      <w:r>
+        <w:t xml:space="preserve">2018. </w:t>
       </w:r>
       <w:r>
         <w:rPr>
@@ -4223,7 +4339,7 @@
       <w:bookmarkStart w:id="22" w:name="ref-Bain00"/>
       <w:bookmarkEnd w:id="21"/>
       <w:r>
-        <w:t xml:space="preserve">Bain, M. B., A. L. Harig, D. P. Loucks, R. R. Goforth, and K. E. Mills. 2000. “Aquatic Ecosystem Protection and Restoration: Advances in Methods for Assessment and Evaluation.” </w:t>
+        <w:t xml:space="preserve">Bain, M. B., A. L. Harig, D. P. Loucks, R. R. Goforth, and K. E. Mills. 2000. Aquatic Ecosystem Protection and Restoration: Advances in Methods for Assessment and Evaluation. </w:t>
       </w:r>
       <w:r>
         <w:rPr>
@@ -4242,7 +4358,15 @@
       <w:bookmarkStart w:id="23" w:name="ref-Baird12"/>
       <w:bookmarkEnd w:id="22"/>
       <w:r>
-        <w:t xml:space="preserve">Baird, D. J., and M. Hajibabaei. 2012. “Biomonitoring 2.0: A New Paradigm in Ecosystem Assessment Made Possible by Next-Generation Dna Sequencing.” </w:t>
+        <w:t xml:space="preserve">Baird, D. J., and M. Hajibabaei. 2012. Biomonitoring 2.0: A New Paradigm in Ecosystem Assessment Made Possible by Next-Generation </w:t>
+      </w:r>
+      <w:proofErr w:type="spellStart"/>
+      <w:r>
+        <w:t>Dna</w:t>
+      </w:r>
+      <w:proofErr w:type="spellEnd"/>
+      <w:r>
+        <w:t xml:space="preserve"> Sequencing. </w:t>
       </w:r>
       <w:r>
         <w:rPr>
@@ -4272,7 +4396,39 @@
       <w:bookmarkStart w:id="24" w:name="ref-Baker15"/>
       <w:bookmarkEnd w:id="23"/>
       <w:r>
-        <w:t xml:space="preserve">Baker, Matthew E., Ryan S. King, and David Kahle. 2015. </w:t>
+        <w:t>Baker, M</w:t>
+      </w:r>
+      <w:r>
+        <w:t xml:space="preserve">. </w:t>
+      </w:r>
+      <w:r>
+        <w:t>E.,</w:t>
+      </w:r>
+      <w:r>
+        <w:t xml:space="preserve"> </w:t>
+      </w:r>
+      <w:r>
+        <w:t xml:space="preserve">King, </w:t>
+      </w:r>
+      <w:r>
+        <w:t xml:space="preserve">R. S., </w:t>
+      </w:r>
+      <w:r>
+        <w:t>and</w:t>
+      </w:r>
+      <w:r>
+        <w:t xml:space="preserve"> </w:t>
+      </w:r>
+      <w:proofErr w:type="spellStart"/>
+      <w:r>
+        <w:t>Kahle</w:t>
+      </w:r>
+      <w:proofErr w:type="spellEnd"/>
+      <w:r>
+        <w:t>, D</w:t>
+      </w:r>
+      <w:r>
+        <w:t xml:space="preserve">. 2015. </w:t>
       </w:r>
       <w:r>
         <w:rPr>
@@ -4302,7 +4458,15 @@
       <w:bookmarkStart w:id="25" w:name="ref-Beck18d"/>
       <w:bookmarkEnd w:id="24"/>
       <w:r>
-        <w:t>Beck, M. W. 2018a. “Constrained streams for biological integrity in California. Knowledge Network for Biocomplexity. urn:uuid:75411f50-32ed-42a5-bbfd-26833c7a441f.”</w:t>
+        <w:t xml:space="preserve">Beck, M. W. 2018a. Constrained streams for biological integrity in California. Knowledge Network for Biocomplexity. </w:t>
+      </w:r>
+      <w:proofErr w:type="gramStart"/>
+      <w:r>
+        <w:t>urn:uuid</w:t>
+      </w:r>
+      <w:proofErr w:type="gramEnd"/>
+      <w:r>
+        <w:t>:75411f50-32ed-42a5-bbfd-26833c7a441f.</w:t>
       </w:r>
     </w:p>
     <w:p>
@@ -4312,7 +4476,7 @@
       <w:bookmarkStart w:id="26" w:name="ref-Beck18c"/>
       <w:bookmarkEnd w:id="25"/>
       <w:r>
-        <w:t xml:space="preserve">———. 2018b. “SCCWRP/SCAPE: v1.0 (Version 1.0). Zenodo, </w:t>
+        <w:t xml:space="preserve">———. 2018b. SCCWRP/SCAPE: v1.0 (Version 1.0). Zenodo, </w:t>
       </w:r>
       <w:hyperlink r:id="rId41">
         <w:r>
@@ -4323,7 +4487,7 @@
         </w:r>
       </w:hyperlink>
       <w:r>
-        <w:t>.”</w:t>
+        <w:t>.</w:t>
       </w:r>
     </w:p>
     <w:p>
@@ -4333,7 +4497,7 @@
       <w:bookmarkStart w:id="27" w:name="ref-Beck09"/>
       <w:bookmarkEnd w:id="26"/>
       <w:r>
-        <w:t xml:space="preserve">Beck, M. W., and L. K. Hatch. 2009. “A Review of Research on the Development of Lake Indices of Biotic Integrity.” </w:t>
+        <w:t xml:space="preserve">Beck, M. W., and L. K. Hatch. 2009. A Review of Research on the Development of Lake Indices of Biotic Integrity. </w:t>
       </w:r>
       <w:r>
         <w:rPr>
@@ -4366,15 +4530,13 @@
         <w:t xml:space="preserve">Beck, M. W., R. D. Mazor, S. Johnson, K. Wisenbaker, J. Westfall, P. R. Ode, R. Hill, C. Loflen, M. Sutula, and E. D. Stein. </w:t>
       </w:r>
       <w:r>
-        <w:t xml:space="preserve">In </w:t>
-      </w:r>
-      <w:proofErr w:type="spellStart"/>
-      <w:r>
-        <w:t>revie</w:t>
-      </w:r>
-      <w:proofErr w:type="spellEnd"/>
-      <w:r>
-        <w:t xml:space="preserve">. “Prioritizing Management Goals for Stream Biological Integrity Within the Developed Landscape Context.” </w:t>
+        <w:t>In revie</w:t>
+      </w:r>
+      <w:r>
+        <w:t>w</w:t>
+      </w:r>
+      <w:r>
+        <w:t xml:space="preserve">. Prioritizing Management Goals for Stream Biological Integrity Within the Developed Landscape Context. </w:t>
       </w:r>
       <w:r>
         <w:rPr>
@@ -4393,7 +4555,7 @@
       <w:bookmarkStart w:id="29" w:name="ref-Beck13"/>
       <w:bookmarkEnd w:id="28"/>
       <w:r>
-        <w:t xml:space="preserve">Beck, M. W., B. Vondracek, and L. K. Hatch. 2013. “Environmental Clustering of Lakes to Evaluate Performance of a Macrophyte Index of Biotic Integrity.” </w:t>
+        <w:t xml:space="preserve">Beck, M. W., B. Vondracek, and L. K. Hatch. 2013. Environmental Clustering of Lakes to Evaluate Performance of a Macrophyte Index of Biotic Integrity. </w:t>
       </w:r>
       <w:r>
         <w:rPr>
@@ -4423,7 +4585,7 @@
       <w:bookmarkStart w:id="30" w:name="ref-Birk12"/>
       <w:bookmarkEnd w:id="29"/>
       <w:r>
-        <w:t xml:space="preserve">Birk, S., W. Bonne, A. Borja, S. Brucet, A. Courrat, S. Poikane, A. Solimini, W. van de Bund, N. Zampoukas, and D. Hering. 2012. “Three Hundred Ways to Assess Europe’s Surface Waters: An Almost Complete Overview of Biological Methods to Implement the Water Framework Directive.” </w:t>
+        <w:t xml:space="preserve">Birk, S., W. Bonne, A. Borja, S. Brucet, A. Courrat, S. Poikane, A. Solimini, W. van de Bund, N. Zampoukas, and D. Hering. 2012. Three Hundred Ways to Assess Europe’s Surface Waters: An Almost Complete Overview of Biological Methods to Implement the Water Framework Directive. </w:t>
       </w:r>
       <w:r>
         <w:rPr>
@@ -4453,7 +4615,7 @@
       <w:bookmarkStart w:id="31" w:name="ref-BondLamberty16"/>
       <w:bookmarkEnd w:id="30"/>
       <w:r>
-        <w:t xml:space="preserve">Bond-Lamberty, B., A. P. Smith, and V. Bailey. 2016. “Running an Open Experiment: Transparency and Reproducibility in Soil and Ecosystem Science.” </w:t>
+        <w:t xml:space="preserve">Bond-Lamberty, B., A. P. Smith, and V. Bailey. 2016. Running an Open Experiment: Transparency and Reproducibility in Soil and Ecosystem Science. </w:t>
       </w:r>
       <w:r>
         <w:rPr>
@@ -4483,7 +4645,7 @@
       <w:bookmarkStart w:id="32" w:name="ref-Borja09"/>
       <w:bookmarkEnd w:id="31"/>
       <w:r>
-        <w:t xml:space="preserve">Borja, A., A. Ranasinghe, and S. B. Weisberg. 2009. “Assessing Ecological Integrity in Marine Waters, Using Multiple Indices and Ecosystem Components: Challenges for the Future.” </w:t>
+        <w:t xml:space="preserve">Borja, A., A. Ranasinghe, and S. B. Weisberg. 2009. Assessing Ecological Integrity in Marine Waters, Using Multiple Indices and Ecosystem Components: Challenges for the Future. </w:t>
       </w:r>
       <w:r>
         <w:rPr>
@@ -4503,7 +4665,7 @@
       <w:bookmarkEnd w:id="32"/>
       <w:r>
         <w:lastRenderedPageBreak/>
-        <w:t xml:space="preserve">Borregaard, M. K., and E. M. Hart. 2016. “Towards a More Reproducible Ecology.” </w:t>
+        <w:t xml:space="preserve">Borregaard, M. K., and E. M. Hart. 2016. Towards a More Reproducible Ecology. </w:t>
       </w:r>
       <w:r>
         <w:rPr>
@@ -4533,7 +4695,7 @@
       <w:bookmarkStart w:id="34" w:name="ref-Bried14"/>
       <w:bookmarkEnd w:id="33"/>
       <w:r>
-        <w:t xml:space="preserve">Bried, J. T., S. K. Jog, A. R. Dzialowski, and C. A. Davis. 2014. “Potential Vegetation Criteria for Identifying Reference-Quality Wetlands in the South-Central United States.” </w:t>
+        <w:t xml:space="preserve">Bried, J. T., S. K. Jog, A. R. Dzialowski, and C. A. Davis. 2014. Potential Vegetation Criteria for Identifying Reference-Quality Wetlands in the South-Central United States. </w:t>
       </w:r>
       <w:r>
         <w:rPr>
@@ -4563,7 +4725,7 @@
       <w:bookmarkStart w:id="35" w:name="ref-Cao11"/>
       <w:bookmarkEnd w:id="34"/>
       <w:r>
-        <w:t xml:space="preserve">Cao, Y., and C. Hawkins. 2011. “The Comparability of Bioassessments: A Review of Conceptual and Methodological Issues.” </w:t>
+        <w:t xml:space="preserve">Cao, Y., and C. Hawkins. 2011. The Comparability of Bioassessments: A Review of Conceptual and Methodological Issues. </w:t>
       </w:r>
       <w:r>
         <w:rPr>
@@ -4593,7 +4755,51 @@
       <w:bookmarkStart w:id="36" w:name="ref-Chang18"/>
       <w:bookmarkEnd w:id="35"/>
       <w:r>
-        <w:t xml:space="preserve">Chang, Winston, Joe Cheng, JJ Allaire, Yihui Xie, and Jonathan McPherson. 2018. </w:t>
+        <w:t>Chang, W</w:t>
+      </w:r>
+      <w:r>
+        <w:t>.</w:t>
+      </w:r>
+      <w:r>
+        <w:t>, J</w:t>
+      </w:r>
+      <w:r>
+        <w:t>.</w:t>
+      </w:r>
+      <w:r>
+        <w:t xml:space="preserve"> Cheng, J</w:t>
+      </w:r>
+      <w:r>
+        <w:t xml:space="preserve">. </w:t>
+      </w:r>
+      <w:r>
+        <w:t>J</w:t>
+      </w:r>
+      <w:r>
+        <w:t>.</w:t>
+      </w:r>
+      <w:r>
+        <w:t xml:space="preserve"> Allaire, Y</w:t>
+      </w:r>
+      <w:r>
+        <w:t>.</w:t>
+      </w:r>
+      <w:r>
+        <w:t xml:space="preserve"> </w:t>
+      </w:r>
+      <w:proofErr w:type="spellStart"/>
+      <w:r>
+        <w:t>Xie</w:t>
+      </w:r>
+      <w:proofErr w:type="spellEnd"/>
+      <w:r>
+        <w:t>, and J</w:t>
+      </w:r>
+      <w:r>
+        <w:t xml:space="preserve">. </w:t>
+      </w:r>
+      <w:r>
+        <w:t xml:space="preserve">McPherson. 2018. </w:t>
       </w:r>
       <w:r>
         <w:rPr>
@@ -4623,7 +4829,35 @@
       <w:bookmarkStart w:id="37" w:name="ref-Cheng18"/>
       <w:bookmarkEnd w:id="36"/>
       <w:r>
-        <w:t xml:space="preserve">Cheng, Joe, Bhaskar Karambelkar, and Yihui Xie. 2018. </w:t>
+        <w:t>Cheng, J</w:t>
+      </w:r>
+      <w:r>
+        <w:t>.</w:t>
+      </w:r>
+      <w:r>
+        <w:t>, B</w:t>
+      </w:r>
+      <w:r>
+        <w:t xml:space="preserve">. </w:t>
+      </w:r>
+      <w:proofErr w:type="spellStart"/>
+      <w:r>
+        <w:t>Karambelkar</w:t>
+      </w:r>
+      <w:proofErr w:type="spellEnd"/>
+      <w:r>
+        <w:t>, and Y</w:t>
+      </w:r>
+      <w:r>
+        <w:t xml:space="preserve">. </w:t>
+      </w:r>
+      <w:proofErr w:type="spellStart"/>
+      <w:r>
+        <w:t>Xie</w:t>
+      </w:r>
+      <w:proofErr w:type="spellEnd"/>
+      <w:r>
+        <w:t xml:space="preserve">. 2018. </w:t>
       </w:r>
       <w:r>
         <w:rPr>
@@ -4653,7 +4887,7 @@
       <w:bookmarkStart w:id="38" w:name="ref-Collins16"/>
       <w:bookmarkEnd w:id="37"/>
       <w:r>
-        <w:t xml:space="preserve">Collins, S. L. 2016. “Vegetation Science in the Age of Big Data.” </w:t>
+        <w:t xml:space="preserve">Collins, S. L. 2016. Vegetation Science in the Age of Big Data. </w:t>
       </w:r>
       <w:r>
         <w:rPr>
@@ -4683,7 +4917,7 @@
       <w:bookmarkStart w:id="39" w:name="ref-Dale01"/>
       <w:bookmarkEnd w:id="38"/>
       <w:r>
-        <w:t xml:space="preserve">Dale, V. H., and S. C. Beyeler. 2001. “Challenges in the Development and Use of Ecological Indicators.” </w:t>
+        <w:t xml:space="preserve">Dale, V. H., and S. C. Beyeler. 2001. Challenges in the Development and Use of Ecological Indicators. </w:t>
       </w:r>
       <w:r>
         <w:rPr>
@@ -4713,7 +4947,15 @@
       <w:bookmarkStart w:id="40" w:name="ref-Darling13"/>
       <w:bookmarkEnd w:id="39"/>
       <w:r>
-        <w:t xml:space="preserve">Darling, E. S., D. Shiffman, I. M. Côte, and J. A. Drew. 2013. “The Role of Twiter in the Life Cycle of a Scientific Publication.” </w:t>
+        <w:t xml:space="preserve">Darling, E. S., D. Shiffman, I. M. Côte, and J. A. Drew. 2013. The Role of </w:t>
+      </w:r>
+      <w:proofErr w:type="spellStart"/>
+      <w:r>
+        <w:t>Twiter</w:t>
+      </w:r>
+      <w:proofErr w:type="spellEnd"/>
+      <w:r>
+        <w:t xml:space="preserve"> in the Life Cycle of a Scientific Publication. </w:t>
       </w:r>
       <w:r>
         <w:rPr>
@@ -4743,7 +4985,19 @@
       <w:bookmarkStart w:id="41" w:name="ref-DeCaceres09"/>
       <w:bookmarkEnd w:id="40"/>
       <w:r>
-        <w:t xml:space="preserve">De Caceres, Miquel, and Pierre Legendre. 2009. </w:t>
+        <w:t>De Caceres, M</w:t>
+      </w:r>
+      <w:r>
+        <w:t>.</w:t>
+      </w:r>
+      <w:r>
+        <w:t>, and P</w:t>
+      </w:r>
+      <w:r>
+        <w:t xml:space="preserve">. </w:t>
+      </w:r>
+      <w:r>
+        <w:t xml:space="preserve">Legendre. 2009. </w:t>
       </w:r>
       <w:r>
         <w:rPr>
@@ -4782,7 +5036,7 @@
       <w:bookmarkStart w:id="42" w:name="ref-Fetscher13"/>
       <w:bookmarkEnd w:id="41"/>
       <w:r>
-        <w:t xml:space="preserve">Fetscher, A. E., R. Stancheva, J. P. Kociolek, R. G. Sheath, E. D. Stein, R. D. Mazor, P. R. Ode, and L. B. Busse. 2013. “Development and Comparison of Stream Indices of Biotic Integrity Using Diatoms Vs. Non-Diatom Algae Vs. A Combination.” </w:t>
+        <w:t xml:space="preserve">Fetscher, A. E., R. Stancheva, J. P. Kociolek, R. G. Sheath, E. D. Stein, R. D. Mazor, P. R. Ode, and L. B. Busse. 2013. Development and Comparison of Stream Indices of Biotic Integrity Using Diatoms Vs. Non-Diatom Algae Vs. A Combination. </w:t>
       </w:r>
       <w:r>
         <w:rPr>
@@ -4812,7 +5066,7 @@
       <w:bookmarkStart w:id="43" w:name="ref-Fore02"/>
       <w:bookmarkEnd w:id="42"/>
       <w:r>
-        <w:t xml:space="preserve">Fore, L. S., and C. Grafe. 2002. “Using Diatoms to Assess the Biological Condition of Large Rivers in Idaho (U.S.A.).” </w:t>
+        <w:t xml:space="preserve">Fore, L. S., and C. Grafe. 2002. Using Diatoms to Assess the Biological Condition of Large Rivers in Idaho (U.S.A.). </w:t>
       </w:r>
       <w:r>
         <w:rPr>
@@ -4842,7 +5096,7 @@
       <w:bookmarkStart w:id="44" w:name="ref-Grand12"/>
       <w:bookmarkEnd w:id="43"/>
       <w:r>
-        <w:t xml:space="preserve">Grand, A., C. Wilkinson, K. Bultitude, and A. F. T. Winfield. 2012. “Open Science: A New "Trust Technology"?” </w:t>
+        <w:t xml:space="preserve">Grand, A., C. Wilkinson, K. Bultitude, and A. F. T. Winfield. 2012. Open Science: A New "Trust Technology"? </w:t>
       </w:r>
       <w:r>
         <w:rPr>
@@ -4872,7 +5126,7 @@
       <w:bookmarkStart w:id="45" w:name="ref-Hampton15"/>
       <w:bookmarkEnd w:id="44"/>
       <w:r>
-        <w:t xml:space="preserve">Hampton, S. E., S. S. Anderson, S. C. Bagby, C. Gries, X. Han, E. M. Hart, M. B. Jones, et al. 2015. “The Tao of Open Science for Ecology.” </w:t>
+        <w:t xml:space="preserve">Hampton, S. E., S. S. Anderson, S. C. Bagby, C. Gries, X. Han, E. M. Hart, M. B. Jones, et al. 2015. The Tao of Open Science for Ecology. </w:t>
       </w:r>
       <w:r>
         <w:rPr>
@@ -4902,7 +5156,7 @@
       <w:bookmarkStart w:id="46" w:name="ref-Hampton17"/>
       <w:bookmarkEnd w:id="45"/>
       <w:r>
-        <w:t xml:space="preserve">Hampton, S. E., M. B. Jones, L. A. Wasser, M. P. Schildhauer, S. R. Supp, J. Brun, R. R. Hernandez, et al. 2017. “Skills and Knowledge for Data-Intensive Environmental Research.” </w:t>
+        <w:t xml:space="preserve">Hampton, S. E., M. B. Jones, L. A. Wasser, M. P. Schildhauer, S. R. Supp, J. Brun, R. R. Hernandez, et al. 2017. Skills and Knowledge for Data-Intensive Environmental Research. </w:t>
       </w:r>
       <w:r>
         <w:rPr>
@@ -4933,7 +5187,7 @@
       <w:bookmarkEnd w:id="46"/>
       <w:r>
         <w:lastRenderedPageBreak/>
-        <w:t xml:space="preserve">Hampton, S. E., C. A. Strasser, J. J. Tewksbury, W. K. Gram, A. E. Budden, A. L. Batcheller, C. S. Duke, and J. H. Porter. 2016. “Big Data and the Future of Ecology.” </w:t>
+        <w:t xml:space="preserve">Hampton, S. E., C. A. Strasser, J. J. Tewksbury, W. K. Gram, A. E. Budden, A. L. Batcheller, C. S. Duke, and J. H. Porter. 2016. Big Data and the Future of Ecology. </w:t>
       </w:r>
       <w:r>
         <w:rPr>
@@ -4963,7 +5217,7 @@
       <w:bookmarkStart w:id="48" w:name="ref-Hering10"/>
       <w:bookmarkEnd w:id="47"/>
       <w:r>
-        <w:t xml:space="preserve">Hering, D., A. Borja, J. Carstensen, L. Carvalho, M. Elliott, C. K. Field, A. S. Heiskanen, et al. 2010. “The European Water Framework Directive at the Age of 10: A Critical Review of the Achievements with Recommendations for the Future.” </w:t>
+        <w:t xml:space="preserve">Hering, D., A. Borja, J. Carstensen, L. Carvalho, M. Elliott, C. K. Field, A. S. Heiskanen, et al. 2010. The European Water Framework Directive at the Age of 10: A Critical Review of the Achievements with Recommendations for the Future. </w:t>
       </w:r>
       <w:r>
         <w:rPr>
@@ -5023,7 +5277,15 @@
       <w:bookmarkStart w:id="50" w:name="ref-Horsburgh16"/>
       <w:bookmarkEnd w:id="49"/>
       <w:r>
-        <w:t xml:space="preserve">Horsburgh, J. S., M. M. Morsy, A. M. Castronova, J. L. Goodall, T. Gan, H. Yi, M. J. Stealey, and D. G. Tarboton. 2016. “Hydroshare: Sharing Diverse Environmental Data Types and Models as Social Objects with Application to the Hydrology Domain.” </w:t>
+        <w:t xml:space="preserve">Horsburgh, J. S., M. M. Morsy, A. M. Castronova, J. L. Goodall, T. Gan, H. Yi, M. J. Stealey, and D. G. Tarboton. 2016. </w:t>
+      </w:r>
+      <w:proofErr w:type="spellStart"/>
+      <w:r>
+        <w:t>Hydroshare</w:t>
+      </w:r>
+      <w:proofErr w:type="spellEnd"/>
+      <w:r>
+        <w:t xml:space="preserve">: Sharing Diverse Environmental Data Types and Models as Social Objects with Application to the Hydrology Domain. </w:t>
       </w:r>
       <w:r>
         <w:rPr>
@@ -5053,7 +5315,7 @@
       <w:bookmarkStart w:id="51" w:name="ref-Howard18"/>
       <w:bookmarkEnd w:id="50"/>
       <w:r>
-        <w:t xml:space="preserve">Howard, J. K., K. A. Fesenmyer, T. E Grantham, J. H. Viers, P. R. Ode, P. B. Moyle, S. J. Kupferburg, et al. 2018. “A Freshwater Conservation Blueprint for California: Prioritizing Watersheds for Freshwater Biodiversity.” </w:t>
+        <w:t xml:space="preserve">Howard, J. K., K. A. Fesenmyer, T. E Grantham, J. H. Viers, P. R. Ode, P. B. Moyle, S. J. Kupferburg, et al. 2018. A Freshwater Conservation Blueprint for California: Prioritizing Watersheds for Freshwater Biodiversity. </w:t>
       </w:r>
       <w:r>
         <w:rPr>
@@ -5083,7 +5345,7 @@
       <w:bookmarkStart w:id="52" w:name="ref-Hsu17"/>
       <w:bookmarkEnd w:id="51"/>
       <w:r>
-        <w:t xml:space="preserve">Hsu, L., E. Mayorga, J. S. Horsburgh, M. R. Carter, K. A. Lehnert, and s. L. Brantley. 2017. “Enhancing Interoperability and Capabilities of Earth Science Data Using the Observations Data Model 2 (ODM2).” </w:t>
+        <w:t xml:space="preserve">Hsu, L., E. Mayorga, J. S. Horsburgh, M. R. Carter, K. A. Lehnert, and s. L. Brantley. 2017. Enhancing Interoperability and Capabilities of Earth Science Data Using the Observations Data Model 2 (ODM2). </w:t>
       </w:r>
       <w:r>
         <w:rPr>
@@ -5113,7 +5375,15 @@
       <w:bookmarkStart w:id="53" w:name="ref-Idaszak17"/>
       <w:bookmarkEnd w:id="52"/>
       <w:r>
-        <w:t xml:space="preserve">Idaszak, R., D. G. Tarboton, H. Yi, L. Chistopherson, M. J. Stealey, B. Miles, P. Dash, et al. 2017. “HydroShare - a Case Study of the Application of Modern Software Engineering to a Large Distributed Federally-Funded Scientific Software Development Project.” In </w:t>
+        <w:t xml:space="preserve">Idaszak, R., D. G. Tarboton, H. Yi, L. Chistopherson, M. J. Stealey, B. Miles, P. Dash, et al. 2017. </w:t>
+      </w:r>
+      <w:proofErr w:type="spellStart"/>
+      <w:r>
+        <w:t>HydroShare</w:t>
+      </w:r>
+      <w:proofErr w:type="spellEnd"/>
+      <w:r>
+        <w:t xml:space="preserve"> - a Case Study of the Application of Modern Software Engineering to a Large Distributed Federally-Funded Scientific Software Development Project. In </w:t>
       </w:r>
       <w:r>
         <w:rPr>
@@ -5132,7 +5402,7 @@
       <w:bookmarkStart w:id="54" w:name="ref-Ihle17"/>
       <w:bookmarkEnd w:id="53"/>
       <w:r>
-        <w:t xml:space="preserve">Ihle, M., I. S. Winney, A. Krystalli, and M. Croucher. 2017. “Striving for Transparent and Credible Research: Practical Guidelines for Behavioral Ecologists.” </w:t>
+        <w:t xml:space="preserve">Ihle, M., I. S. Winney, A. Krystalli, and M. Croucher. 2017. Striving for Transparent and Credible Research: Practical Guidelines for Behavioral Ecologists. </w:t>
       </w:r>
       <w:r>
         <w:rPr>
@@ -5162,7 +5432,7 @@
       <w:bookmarkStart w:id="55" w:name="ref-Jackson94"/>
       <w:bookmarkEnd w:id="54"/>
       <w:r>
-        <w:t xml:space="preserve">Jackson, S., and W. Davis. 1994. “Meeting the Goal of Biological Integrity in Water-Resource Programs in the US Environmental Protection Agency.” </w:t>
+        <w:t xml:space="preserve">Jackson, S., and W. Davis. 1994. Meeting the Goal of Biological Integrity in Water-Resource Programs in the US Environmental Protection Agency. </w:t>
       </w:r>
       <w:r>
         <w:rPr>
@@ -5192,7 +5462,7 @@
       <w:bookmarkStart w:id="56" w:name="ref-Karr86"/>
       <w:bookmarkEnd w:id="55"/>
       <w:r>
-        <w:t>Karr, J. R., K. D. Fausch, P. L. Angermeier, P. R. Yant, and I. J. Schlosser. 1986. “Assessing Biological Integrity in Running Waters: A Method and Its Rationale.” Special Publication 5. Champaign, Illinois: Illinois Natural History Survey.</w:t>
+        <w:t>Karr, J. R., K. D. Fausch, P. L. Angermeier, P. R. Yant, and I. J. Schlosser. 1986. Assessing Biological Integrity in Running Waters: A Method and Its Rationale. Special Publication 5. Champaign, Illinois: Illinois Natural History Survey.</w:t>
       </w:r>
     </w:p>
     <w:p>
@@ -5202,7 +5472,15 @@
       <w:bookmarkStart w:id="57" w:name="ref-Kelly16"/>
       <w:bookmarkEnd w:id="56"/>
       <w:r>
-        <w:t xml:space="preserve">Kelly, M. G., S. Birk, N. J. Willby, L. Denys, S.Drakare, M. Kahlert, S. M. Karjalainen, et al. 2016. “Redundancy in the Ecological Assessment of Lakes: Are Phytoplankton, Macrophytes and Phytobenthos All Necessary?” </w:t>
+        <w:t xml:space="preserve">Kelly, M. G., S. Birk, N. J. Willby, L. Denys, S.Drakare, M. Kahlert, S. M. Karjalainen, et al. 2016. Redundancy in the Ecological Assessment of Lakes: Are Phytoplankton, Macrophytes and </w:t>
+      </w:r>
+      <w:proofErr w:type="spellStart"/>
+      <w:r>
+        <w:t>Phytobenthos</w:t>
+      </w:r>
+      <w:proofErr w:type="spellEnd"/>
+      <w:r>
+        <w:t xml:space="preserve"> All Necessary? </w:t>
       </w:r>
       <w:r>
         <w:rPr>
@@ -5233,7 +5511,7 @@
       <w:bookmarkEnd w:id="57"/>
       <w:r>
         <w:lastRenderedPageBreak/>
-        <w:t xml:space="preserve">Kenney, M. A., P. R. Wilcock, B. F. Hobbs, N. E. Flores, and D. C. Martínez. 2012. “Is Urban Stream Restoration Worth It?” </w:t>
+        <w:t xml:space="preserve">Kenney, M. A., P. R. Wilcock, B. F. Hobbs, N. E. Flores, and D. C. Martínez. 2012. Is Urban Stream Restoration Worth It? </w:t>
       </w:r>
       <w:r>
         <w:rPr>
@@ -5263,7 +5541,7 @@
       <w:bookmarkStart w:id="59" w:name="ref-Kerans94"/>
       <w:bookmarkEnd w:id="58"/>
       <w:r>
-        <w:t xml:space="preserve">Kerans, B. L., and J. R. Karr. 1994. “A Benthic Index of Biotic Integrity (B-IBI) for Rivers of the Tennessee Valley.” </w:t>
+        <w:t xml:space="preserve">Kerans, B. L., and J. R. Karr. 1994. A Benthic Index of Biotic Integrity (B-IBI) for Rivers of the Tennessee Valley. </w:t>
       </w:r>
       <w:r>
         <w:rPr>
@@ -5293,7 +5571,7 @@
       <w:bookmarkStart w:id="60" w:name="ref-King11"/>
       <w:bookmarkEnd w:id="59"/>
       <w:r>
-        <w:t xml:space="preserve">King, R. S., M. E. Baker, P. F. Kazyak, and D. E. Weller. 2011. “How Novel Is Too Novel? Stream Community Thresholds at Exceptionally Low Levels of Catchment Urbanization.” </w:t>
+        <w:t xml:space="preserve">King, R. S., M. E. Baker, P. F. Kazyak, and D. E. Weller. 2011. How Novel Is Too Novel? Stream Community Thresholds at Exceptionally Low Levels of Catchment Urbanization. </w:t>
       </w:r>
       <w:r>
         <w:rPr>
@@ -5323,7 +5601,15 @@
       <w:bookmarkStart w:id="61" w:name="ref-Kluyver16"/>
       <w:bookmarkEnd w:id="60"/>
       <w:r>
-        <w:t>Kluyver, T., B. Ragan-Kelley, F. Pérez, B. Granger, M. Bussonnier, J. Frederic, K. Kelley, et al. 2016. “Jupyter Notebooks – a Publishing Format for Reproducible Computational Workflows.” Edited by F. Loizides and B. Schmidt. IOS Press.</w:t>
+        <w:t xml:space="preserve">Kluyver, T., B. Ragan-Kelley, F. Pérez, B. Granger, M. Bussonnier, J. Frederic, K. Kelley, et al. 2016. </w:t>
+      </w:r>
+      <w:proofErr w:type="spellStart"/>
+      <w:r>
+        <w:t>Jupyter</w:t>
+      </w:r>
+      <w:proofErr w:type="spellEnd"/>
+      <w:r>
+        <w:t xml:space="preserve"> Notebooks – a Publishing Format for Reproducible Computational Workflows. Edited by F. Loizides and B. Schmidt. IOS Press.</w:t>
       </w:r>
     </w:p>
     <w:p>
@@ -5333,7 +5619,7 @@
       <w:bookmarkStart w:id="62" w:name="ref-Kuehne17"/>
       <w:bookmarkEnd w:id="61"/>
       <w:r>
-        <w:t xml:space="preserve">Kuehne, L. M., J. D. Olden, A. L. Strecker, J. J. Lawler, and D. M. Theobald. 2017. “Past, Present, and Future of Ecological Integrity Assessment for Fresh Waters.” </w:t>
+        <w:t xml:space="preserve">Kuehne, L. M., J. D. Olden, A. L. Strecker, J. J. Lawler, and D. M. Theobald. 2017. Past, Present, and Future of Ecological Integrity Assessment for Fresh Waters. </w:t>
       </w:r>
       <w:r>
         <w:rPr>
@@ -5363,7 +5649,7 @@
       <w:bookmarkStart w:id="63" w:name="ref-VanderLaan14"/>
       <w:bookmarkEnd w:id="62"/>
       <w:r>
-        <w:t xml:space="preserve">Laan, J. J. Vander, and C. P. Hawkins. 2014. “Enhancing the Performance and Interpretation of Freshwater Biological Indices: An Application in Arid Zone Streams.” </w:t>
+        <w:t xml:space="preserve">Laan, J. J. Vander, and C. P. Hawkins. 2014. Enhancing the Performance and Interpretation of Freshwater Biological Indices: An Application in Arid Zone Streams. </w:t>
       </w:r>
       <w:r>
         <w:rPr>
@@ -5393,7 +5679,7 @@
       <w:bookmarkStart w:id="64" w:name="ref-Lai19"/>
       <w:bookmarkEnd w:id="63"/>
       <w:r>
-        <w:t xml:space="preserve">Lai, J., C. J. Lortie, R. A. Muenchen, J. Yang, and K. Ma. 2019. “Evaluating the Popularity of R in Ecology.” </w:t>
+        <w:t xml:space="preserve">Lai, J., C. J. Lortie, R. A. Muenchen, J. Yang, and K. Ma. 2019. Evaluating the Popularity of R in Ecology. </w:t>
       </w:r>
       <w:r>
         <w:rPr>
@@ -5423,7 +5709,7 @@
       <w:bookmarkStart w:id="65" w:name="ref-Lane18"/>
       <w:bookmarkEnd w:id="64"/>
       <w:r>
-        <w:t xml:space="preserve">Lane, B. A., S. Sandoval-Solis, E. D. Stein, S. M. Yarnell, G. B. Pasternack, and H. E. Dahlke. 2018. “Beyond Metrics? The Role of Hydrologic Baseline Archetypes in Environmental Water Management.” </w:t>
+        <w:t xml:space="preserve">Lane, B. A., S. Sandoval-Solis, E. D. Stein, S. M. Yarnell, G. B. Pasternack, and H. E. Dahlke. 2018. Beyond Metrics? The Role of Hydrologic Baseline Archetypes in Environmental Water Management. </w:t>
       </w:r>
       <w:r>
         <w:rPr>
@@ -5453,7 +5739,7 @@
       <w:bookmarkStart w:id="66" w:name="ref-Lewandowsky16"/>
       <w:bookmarkEnd w:id="65"/>
       <w:r>
-        <w:t xml:space="preserve">Lewandowsky, S., and D. Bishop. 2016. “Research Integrity: Don’t Let Transparency Damage Science.” </w:t>
+        <w:t xml:space="preserve">Lewandowsky, S., and D. Bishop. 2016. Research Integrity: Don’t Let Transparency Damage Science. </w:t>
       </w:r>
       <w:r>
         <w:rPr>
@@ -5483,7 +5769,27 @@
       <w:bookmarkStart w:id="67" w:name="ref-Liaw02"/>
       <w:bookmarkEnd w:id="66"/>
       <w:r>
-        <w:t xml:space="preserve">Liaw, Andy, and Matthew Wiener. 2002. “Classification and Regression by randomForest.” </w:t>
+        <w:t>Liaw, A</w:t>
+      </w:r>
+      <w:r>
+        <w:t>.</w:t>
+      </w:r>
+      <w:r>
+        <w:t>, and M</w:t>
+      </w:r>
+      <w:r>
+        <w:t xml:space="preserve">. </w:t>
+      </w:r>
+      <w:r>
+        <w:t xml:space="preserve">Wiener. 2002. Classification and Regression by </w:t>
+      </w:r>
+      <w:proofErr w:type="spellStart"/>
+      <w:r>
+        <w:t>randomForest</w:t>
+      </w:r>
+      <w:proofErr w:type="spellEnd"/>
+      <w:r>
+        <w:t xml:space="preserve">. </w:t>
       </w:r>
       <w:r>
         <w:rPr>
@@ -5513,7 +5819,7 @@
       <w:bookmarkStart w:id="68" w:name="ref-Linke11"/>
       <w:bookmarkEnd w:id="67"/>
       <w:r>
-        <w:t xml:space="preserve">Linke, S., E. Turak, and J. Nel. 2011. “Freshwater Conservation Planning: The Case for Systematic Approaches.” </w:t>
+        <w:t xml:space="preserve">Linke, S., E. Turak, and J. Nel. 2011. Freshwater Conservation Planning: The Case for Systematic Approaches. </w:t>
       </w:r>
       <w:r>
         <w:rPr>
@@ -5543,7 +5849,7 @@
       <w:bookmarkStart w:id="69" w:name="ref-Liu08"/>
       <w:bookmarkEnd w:id="68"/>
       <w:r>
-        <w:t xml:space="preserve">Liu, Y., H. Gupta, E. Springer, and T. Wagener. 2008. “Linking Science with Environmental Decision Making: Experiences from an Integrated Modeling Approach to Supporting Sustainable Water Resources Management.” </w:t>
+        <w:t xml:space="preserve">Liu, Y., H. Gupta, E. Springer, and T. Wagener. 2008. Linking Science with Environmental Decision Making: Experiences from an Integrated Modeling Approach to Supporting Sustainable Water Resources Management. </w:t>
       </w:r>
       <w:r>
         <w:rPr>
@@ -5573,7 +5879,7 @@
       <w:bookmarkStart w:id="70" w:name="ref-Lortie14"/>
       <w:bookmarkEnd w:id="69"/>
       <w:r>
-        <w:t xml:space="preserve">Lortie, C. J. 2014. “Formalized Synthesis Opportunities for Ecology: Systematic Reviews and Meta-Analyses.” </w:t>
+        <w:t xml:space="preserve">Lortie, C. J. 2014. Formalized Synthesis Opportunities for Ecology: Systematic Reviews and Meta-Analyses. </w:t>
       </w:r>
       <w:r>
         <w:rPr>
@@ -5604,7 +5910,7 @@
       <w:bookmarkEnd w:id="70"/>
       <w:r>
         <w:lastRenderedPageBreak/>
-        <w:t xml:space="preserve">Lowndes, J. S. S., B. D. Best, C. Scarborough, J. C. Afflerbach, M. R. Frazier, C. C. O’Hara, N. Jiang, and B. S. Halpern. 2017. “Our Path to Better Science in Less Time Using Open Data Science Tools.” </w:t>
+        <w:t xml:space="preserve">Lowndes, J. S. S., B. D. Best, C. Scarborough, J. C. Afflerbach, M. R. Frazier, C. C. O’Hara, N. Jiang, and B. S. Halpern. 2017. Our Path to Better Science in Less Time Using Open Data Science Tools. </w:t>
       </w:r>
       <w:r>
         <w:rPr>
@@ -5634,7 +5940,49 @@
       <w:bookmarkStart w:id="72" w:name="ref-Marwick16"/>
       <w:bookmarkEnd w:id="71"/>
       <w:r>
-        <w:t xml:space="preserve">Marwick, Ben, Jade d’Alpoim Guedes, C. Michael Barton, Lynsey A. Bates, Michael Baxter, Andrew Bevan, Elizabeth A. Bollwerk, et al. 2016. “Open Science in Archaeology.” </w:t>
+        <w:t>Marwick, B</w:t>
+      </w:r>
+      <w:r>
+        <w:t>.</w:t>
+      </w:r>
+      <w:r>
+        <w:t>, J</w:t>
+      </w:r>
+      <w:r>
+        <w:t>.</w:t>
+      </w:r>
+      <w:r>
+        <w:t xml:space="preserve"> d’Alpoim Guedes, C. M</w:t>
+      </w:r>
+      <w:r>
+        <w:t>.</w:t>
+      </w:r>
+      <w:r>
+        <w:t xml:space="preserve"> Barton, L</w:t>
+      </w:r>
+      <w:r>
+        <w:t>.</w:t>
+      </w:r>
+      <w:r>
+        <w:t xml:space="preserve"> A. Bates, M</w:t>
+      </w:r>
+      <w:r>
+        <w:t xml:space="preserve">. </w:t>
+      </w:r>
+      <w:r>
+        <w:t xml:space="preserve">Baxter, </w:t>
+      </w:r>
+      <w:r>
+        <w:t xml:space="preserve">A. </w:t>
+      </w:r>
+      <w:r>
+        <w:t>Bevan, E</w:t>
+      </w:r>
+      <w:r>
+        <w:t xml:space="preserve">. </w:t>
+      </w:r>
+      <w:r>
+        <w:t xml:space="preserve">A. Bollwerk, et al. 2016. Open Science in Archaeology. </w:t>
       </w:r>
       <w:r>
         <w:rPr>
@@ -5664,7 +6012,7 @@
       <w:bookmarkStart w:id="73" w:name="ref-Mazor16"/>
       <w:bookmarkEnd w:id="72"/>
       <w:r>
-        <w:t xml:space="preserve">Mazor, R. D., A. C. Rehn, P. R. Ode, M. Engeln, K. C. Schiff, E. D. Stein, D. J. Gillett, D. B. Herbst, and C. P. Hawkins. 2016. “Bioassessment in Complex Environments: Designing an Index for Consistent Meaning in Different Settings.” </w:t>
+        <w:t xml:space="preserve">Mazor, R. D., A. C. Rehn, P. R. Ode, M. Engeln, K. C. Schiff, E. D. Stein, D. J. Gillett, D. B. Herbst, and C. P. Hawkins. 2016. Bioassessment in Complex Environments: Designing an Index for Consistent Meaning in Different Settings. </w:t>
       </w:r>
       <w:r>
         <w:rPr>
@@ -5683,7 +6031,7 @@
       <w:bookmarkStart w:id="74" w:name="ref-Mazor14"/>
       <w:bookmarkEnd w:id="73"/>
       <w:r>
-        <w:t xml:space="preserve">Mazor, R. D., E. D. Stein, P. R. Ode, and K. Schiff. 2014. “Integrating Intermittent Streams into Watershed Assessments: Applicability of an Index of Biotic Integrity.” </w:t>
+        <w:t xml:space="preserve">Mazor, R. D., E. D. Stein, P. R. Ode, and K. Schiff. 2014. Integrating Intermittent Streams into Watershed Assessments: Applicability of an Index of Biotic Integrity. </w:t>
       </w:r>
       <w:r>
         <w:rPr>
@@ -5713,7 +6061,7 @@
       <w:bookmarkStart w:id="75" w:name="ref-McDonald04"/>
       <w:bookmarkEnd w:id="74"/>
       <w:r>
-        <w:t xml:space="preserve">McDonald, M., R. L. Blair, D. Bolgrien, B. S. Brown, J. J. Dlugosz, S. S. Hale, S. F. Hedtke, et al. 2004. “The US Environmental Protection Agency’s Environmental Monitoring and Assessment Program.” In </w:t>
+        <w:t xml:space="preserve">McDonald, M., R. L. Blair, D. Bolgrien, B. S. Brown, J. J. Dlugosz, S. S. Hale, S. F. Hedtke, et al. 2004. The US Environmental Protection Agency’s Environmental Monitoring and Assessment Program. In </w:t>
       </w:r>
       <w:r>
         <w:rPr>
@@ -5732,7 +6080,15 @@
       <w:bookmarkStart w:id="76" w:name="ref-Michener97"/>
       <w:bookmarkEnd w:id="75"/>
       <w:r>
-        <w:t xml:space="preserve">Michener, W. K., J. W. Brunt, J. J. Helly, T. B. Kirchner, and S. G. Stafford. 1997. “Nongeospatial Metadata for the Ecological Sciences.” </w:t>
+        <w:t xml:space="preserve">Michener, W. K., J. W. Brunt, J. J. Helly, T. B. Kirchner, and S. G. Stafford. 1997. </w:t>
+      </w:r>
+      <w:proofErr w:type="spellStart"/>
+      <w:r>
+        <w:t>Nongeospatial</w:t>
+      </w:r>
+      <w:proofErr w:type="spellEnd"/>
+      <w:r>
+        <w:t xml:space="preserve"> Metadata for the Ecological Sciences. </w:t>
       </w:r>
       <w:r>
         <w:rPr>
@@ -5751,7 +6107,7 @@
       <w:bookmarkStart w:id="77" w:name="ref-Mitchell05"/>
       <w:bookmarkEnd w:id="76"/>
       <w:r>
-        <w:t xml:space="preserve">Mitchell, B. 2005. “Integrated Water Resource Management, Institutional Arrangements, and Land Use Planning.” </w:t>
+        <w:t xml:space="preserve">Mitchell, B. 2005. Integrated Water Resource Management, Institutional Arrangements, and Land Use Planning. </w:t>
       </w:r>
       <w:r>
         <w:rPr>
@@ -5781,7 +6137,7 @@
       <w:bookmarkStart w:id="78" w:name="ref-Nichols16"/>
       <w:bookmarkEnd w:id="77"/>
       <w:r>
-        <w:t xml:space="preserve">Nichols, S. J., L. A. Barmuta, B. C. Chessman, P. E. Davies, F. J. Dyer, E. T. Harrison, C. P. Hawkins, et al. 2016. “The Imperative Need for Nationally Coordinated Bioassessment of Rivers and Streams.” </w:t>
+        <w:t xml:space="preserve">Nichols, S. J., L. A. Barmuta, B. C. Chessman, P. E. Davies, F. J. Dyer, E. T. Harrison, C. P. Hawkins, et al. 2016. The Imperative Need for Nationally Coordinated Bioassessment of Rivers and Streams. </w:t>
       </w:r>
       <w:r>
         <w:rPr>
@@ -5830,7 +6186,7 @@
       <w:bookmarkStart w:id="80" w:name="ref-Niemi04"/>
       <w:bookmarkEnd w:id="79"/>
       <w:r>
-        <w:t xml:space="preserve">Niemi, G. J., and M. E. McDonald. 2004. “Application of Ecological Indicators.” </w:t>
+        <w:t xml:space="preserve">Niemi, G. J., and M. E. McDonald. 2004. Application of Ecological Indicators. </w:t>
       </w:r>
       <w:r>
         <w:rPr>
@@ -5849,7 +6205,7 @@
       <w:bookmarkStart w:id="81" w:name="ref-Ode16"/>
       <w:bookmarkEnd w:id="80"/>
       <w:r>
-        <w:t xml:space="preserve">Ode, P. R., A. C. Rehn, R. D. Mazor, K. C. Schiff, E. D. Stein, J. T. May, L. R. Brown, et al. 2016. “Evaluating the Adequacy of a Reference-Site Pool for Ecological Assessments in Environmentally Complex Regions.” </w:t>
+        <w:t xml:space="preserve">Ode, P. R., A. C. Rehn, R. D. Mazor, K. C. Schiff, E. D. Stein, J. T. May, L. R. Brown, et al. 2016. Evaluating the Adequacy of a Reference-Site Pool for Ecological Assessments in Environmentally Complex Regions. </w:t>
       </w:r>
       <w:r>
         <w:rPr>
@@ -5868,7 +6224,54 @@
       <w:bookmarkStart w:id="82" w:name="ref-Oksanen18"/>
       <w:bookmarkEnd w:id="81"/>
       <w:r>
-        <w:t xml:space="preserve">Oksanen, Jari, F. Guillaume Blanchet, Michael Friendly, Roeland Kindt, Pierre Legendre, Dan McGlinn, Peter R. Minchin, et al. 2018. </w:t>
+        <w:t>Oksanen, J</w:t>
+      </w:r>
+      <w:r>
+        <w:t>.</w:t>
+      </w:r>
+      <w:r>
+        <w:t>, F. G</w:t>
+      </w:r>
+      <w:r>
+        <w:t xml:space="preserve">. </w:t>
+      </w:r>
+      <w:r>
+        <w:t xml:space="preserve">Blanchet, </w:t>
+      </w:r>
+      <w:r>
+        <w:t xml:space="preserve">M. </w:t>
+      </w:r>
+      <w:r>
+        <w:t>Friendly, R</w:t>
+      </w:r>
+      <w:r>
+        <w:t xml:space="preserve">. </w:t>
+      </w:r>
+      <w:proofErr w:type="spellStart"/>
+      <w:r>
+        <w:t>Kindt</w:t>
+      </w:r>
+      <w:proofErr w:type="spellEnd"/>
+      <w:r>
+        <w:t>, P</w:t>
+      </w:r>
+      <w:r>
+        <w:t xml:space="preserve">. </w:t>
+      </w:r>
+      <w:r>
+        <w:t>Legendre, D</w:t>
+      </w:r>
+      <w:r>
+        <w:t xml:space="preserve">. </w:t>
+      </w:r>
+      <w:r>
+        <w:t>McGlinn, P</w:t>
+      </w:r>
+      <w:r>
+        <w:t xml:space="preserve">. </w:t>
+      </w:r>
+      <w:r>
+        <w:t xml:space="preserve">R. Minchin, et al. 2018. </w:t>
       </w:r>
       <w:r>
         <w:rPr>
@@ -5898,20 +6301,20 @@
       <w:bookmarkStart w:id="83" w:name="ref-Paul08"/>
       <w:bookmarkEnd w:id="82"/>
       <w:r>
-        <w:t xml:space="preserve">Paul, M. J., D. W. Bressler, A. H. Purcell, M. T. Barbour, E. T. Rankin, and V. H. Resh. 2008. “Assessment Tools for Urban Catchments: Defining Observable Biological Potential.” </w:t>
+        <w:t xml:space="preserve">Paul, M. J., D. W. Bressler, A. H. Purcell, M. T. Barbour, E. T. Rankin, and V. H. Resh. 2008. Assessment Tools for Urban Catchments: Defining Observable Biological Potential. </w:t>
       </w:r>
       <w:r>
         <w:rPr>
           <w:i/>
         </w:rPr>
-        <w:t xml:space="preserve">Journal </w:t>
+        <w:t xml:space="preserve">Journal of </w:t>
       </w:r>
       <w:r>
         <w:rPr>
           <w:i/>
         </w:rPr>
         <w:lastRenderedPageBreak/>
-        <w:t>of the American Water Resources Association</w:t>
+        <w:t>the American Water Resources Association</w:t>
       </w:r>
       <w:r>
         <w:t xml:space="preserve"> 45 (2):320–30. </w:t>
@@ -5934,8 +6337,13 @@
       </w:pPr>
       <w:bookmarkStart w:id="84" w:name="ref-Pebesma18"/>
       <w:bookmarkEnd w:id="83"/>
-      <w:r>
-        <w:t xml:space="preserve">Pebesma, Edzer. 2018. </w:t>
+      <w:proofErr w:type="spellStart"/>
+      <w:r>
+        <w:t>Pebesma</w:t>
+      </w:r>
+      <w:proofErr w:type="spellEnd"/>
+      <w:r>
+        <w:t xml:space="preserve">, E. 2018. </w:t>
       </w:r>
       <w:r>
         <w:rPr>
@@ -5965,7 +6373,7 @@
       <w:bookmarkStart w:id="85" w:name="ref-Pilkington16"/>
       <w:bookmarkEnd w:id="84"/>
       <w:r>
-        <w:t xml:space="preserve">Pilkington, M. 2016. “Blockchain Technology: Principles and Applications.” In </w:t>
+        <w:t xml:space="preserve">Pilkington, M. 2016. Blockchain Technology: Principles and Applications. In </w:t>
       </w:r>
       <w:r>
         <w:rPr>
@@ -5984,7 +6392,36 @@
       <w:bookmarkStart w:id="86" w:name="ref-Pinheiro18"/>
       <w:bookmarkEnd w:id="85"/>
       <w:r>
-        <w:t xml:space="preserve">Pinheiro, Jose, Douglas Bates, Saikat DebRoy, Deepayan Sarkar, and R Core Team. 2018. </w:t>
+        <w:t>Pinheiro, J</w:t>
+      </w:r>
+      <w:r>
+        <w:t>.</w:t>
+      </w:r>
+      <w:r>
+        <w:t>, D</w:t>
+      </w:r>
+      <w:r>
+        <w:t xml:space="preserve">. </w:t>
+      </w:r>
+      <w:r>
+        <w:t xml:space="preserve">Bates, </w:t>
+      </w:r>
+      <w:proofErr w:type="spellStart"/>
+      <w:r>
+        <w:t>S.</w:t>
+      </w:r>
+      <w:r>
+        <w:t xml:space="preserve"> DebRoy</w:t>
+      </w:r>
+      <w:proofErr w:type="spellEnd"/>
+      <w:r>
+        <w:t>, D</w:t>
+      </w:r>
+      <w:r>
+        <w:t xml:space="preserve">. </w:t>
+      </w:r>
+      <w:r>
+        <w:t xml:space="preserve">Sarkar, and R Core Team. 2018. </w:t>
       </w:r>
       <w:r>
         <w:rPr>
@@ -6014,7 +6451,7 @@
       <w:bookmarkStart w:id="87" w:name="ref-Poikane14"/>
       <w:bookmarkEnd w:id="86"/>
       <w:r>
-        <w:t xml:space="preserve">Poikane, S., N. Zampoukas, A. Borja, S. P. Davies, W. van de Bund, and S. Birk. 2014. “Intercalibration of Aquatic Ecological Assessment Methods in the European Union.” </w:t>
+        <w:t xml:space="preserve">Poikane, S., N. Zampoukas, A. Borja, S. P. Davies, W. van de Bund, and S. Birk. 2014. Intercalibration of Aquatic Ecological Assessment Methods in the European Union. </w:t>
       </w:r>
       <w:r>
         <w:rPr>
@@ -6044,7 +6481,7 @@
       <w:bookmarkStart w:id="88" w:name="ref-RDCT18"/>
       <w:bookmarkEnd w:id="87"/>
       <w:r>
-        <w:t>RDCT (R Development Core Team). 2018. “R: A language and environment for statistical computing, v3.5.1. R Foundation for Statistical Computing, Vienna, Austria.”</w:t>
+        <w:t>RDCT (R Development Core Team). 2018. R: A language and environment for statistical computing, v3.5.1. R Foundation for Statistical Computing, Vienna, Austria.</w:t>
       </w:r>
     </w:p>
     <w:p>
@@ -6054,7 +6491,15 @@
       <w:bookmarkStart w:id="89" w:name="ref-Rehn18"/>
       <w:bookmarkEnd w:id="88"/>
       <w:r>
-        <w:t xml:space="preserve">Rehn, A. C., R. D. Mazor, and P. R. Ode. 2018. “An Index to Measure the Quality of Physical Habitat in California Wadeable Streams.” SWAMP Technical Memorandum, SWAMP-TM-2018-0005. Sacramento, California: California Water Boards, Surface Water Ambient Monitoring Program, California Department of Fish; Wildlife, Southern California Coastal Water Research Project. </w:t>
+        <w:t xml:space="preserve">Rehn, A. C., R. D. Mazor, and P. R. Ode. 2018. An Index to Measure the Quality of Physical Habitat in California </w:t>
+      </w:r>
+      <w:proofErr w:type="spellStart"/>
+      <w:r>
+        <w:t>Wadeable</w:t>
+      </w:r>
+      <w:proofErr w:type="spellEnd"/>
+      <w:r>
+        <w:t xml:space="preserve"> Streams. SWAMP Technical Memorandum, SWAMP-TM-2018-0005. Sacramento, California: California Water Boards, Surface Water Ambient Monitoring Program, California Department of Fish; Wildlife, Southern California Coastal Water Research Project. </w:t>
       </w:r>
       <w:hyperlink r:id="rId91">
         <w:r>
@@ -6075,7 +6520,7 @@
       <w:bookmarkStart w:id="90" w:name="ref-Shoredits13"/>
       <w:bookmarkEnd w:id="89"/>
       <w:r>
-        <w:t xml:space="preserve">Shoredits, A. S., and J. A. Clayton. 2013. “Assessing the Practice and Challenges of Stream Restoration in Urbanized Environments of the USA.” </w:t>
+        <w:t xml:space="preserve">Shoredits, A. S., and J. A. Clayton. 2013. Assessing the Practice and Challenges of Stream Restoration in Urbanized Environments of the USA. </w:t>
       </w:r>
       <w:r>
         <w:rPr>
@@ -6105,7 +6550,7 @@
       <w:bookmarkStart w:id="91" w:name="ref-Stein09"/>
       <w:bookmarkEnd w:id="90"/>
       <w:r>
-        <w:t xml:space="preserve">Stein, E. D., M. Brinson, M. C. Rains, W. Kleindl, and F. R. Hauer. 2009. “Wetland Assessment Alphabet Soup: How to Choose (or Not Choose) the Right Assessment Method.” </w:t>
+        <w:t xml:space="preserve">Stein, E. D., M. Brinson, M. C. Rains, W. Kleindl, and F. R. Hauer. 2009. Wetland Assessment Alphabet Soup: How to Choose (or Not Choose) the Right Assessment Method. </w:t>
       </w:r>
       <w:r>
         <w:rPr>
@@ -6124,7 +6569,7 @@
       <w:bookmarkStart w:id="92" w:name="ref-Stoddard08"/>
       <w:bookmarkEnd w:id="91"/>
       <w:r>
-        <w:t xml:space="preserve">Stoddard, J. L., A. T. Herlihy, D. V. Peck, R. M. Hughes, T. R. Whittier, and E. Tarquinio. 2008. “A Process for Creating Multimetric Indices for Large-Scale Aquatic Surveys.” </w:t>
+        <w:t xml:space="preserve">Stoddard, J. L., A. T. Herlihy, D. V. Peck, R. M. Hughes, T. R. Whittier, and E. Tarquinio. 2008. A Process for Creating Multimetric Indices for Large-Scale Aquatic Surveys. </w:t>
       </w:r>
       <w:r>
         <w:rPr>
@@ -6154,7 +6599,7 @@
       <w:bookmarkStart w:id="93" w:name="ref-Taylor18"/>
       <w:bookmarkEnd w:id="92"/>
       <w:r>
-        <w:t xml:space="preserve">Taylor, J. M., J. A. Back, B. W. Brooks, and R. S. King. 2018. “Spatial, Temporal and Experimental: Three Study Design Cornerstones for Establishing Defensible Numeric Criteria in Freshwater Ecosystems.” </w:t>
+        <w:t xml:space="preserve">Taylor, J. M., J. A. Back, B. W. Brooks, and R. S. King. 2018. Spatial, Temporal and Experimental: Three Study Design Cornerstones for Establishing Defensible Numeric Criteria in Freshwater Ecosystems. </w:t>
       </w:r>
       <w:r>
         <w:rPr>
@@ -6184,7 +6629,7 @@
       <w:bookmarkStart w:id="94" w:name="ref-Taylor14"/>
       <w:bookmarkEnd w:id="93"/>
       <w:r>
-        <w:t xml:space="preserve">Taylor, J. M., R. S. King, A. A. Pease, and K. O. Winemiller. 2014. “Nonlinear Response of Stream Ecosystem Structure to Low-Level Phosphorus Enrichment.” </w:t>
+        <w:t xml:space="preserve">Taylor, J. M., R. S. King, A. A. Pease, and K. O. Winemiller. 2014. Nonlinear Response of Stream Ecosystem Structure to Low-Level Phosphorus Enrichment. </w:t>
       </w:r>
       <w:r>
         <w:rPr>
@@ -6214,7 +6659,7 @@
       <w:bookmarkStart w:id="95" w:name="ref-Touchon16"/>
       <w:bookmarkEnd w:id="94"/>
       <w:r>
-        <w:t xml:space="preserve">Touchon, J. C., and M. W. McCoy. 2016. “The Mismatch Between Current Statistical Practice and Doctoral Training in Ecology.” </w:t>
+        <w:t xml:space="preserve">Touchon, J. C., and M. W. McCoy. 2016. The Mismatch Between Current Statistical Practice and Doctoral Training in Ecology. </w:t>
       </w:r>
       <w:r>
         <w:rPr>
@@ -6242,21 +6687,57 @@
         <w:pStyle w:val="Bibliography"/>
       </w:pPr>
       <w:bookmarkStart w:id="96" w:name="ref-Wickham14c"/>
+      <w:bookmarkStart w:id="97" w:name="ref-Wickham09"/>
       <w:bookmarkEnd w:id="95"/>
       <w:r>
         <w:lastRenderedPageBreak/>
-        <w:t xml:space="preserve">Wickham, H. 2014. “Tidy Data.” </w:t>
+        <w:t xml:space="preserve">Wickham, H. 2009. </w:t>
       </w:r>
       <w:r>
         <w:rPr>
           <w:i/>
         </w:rPr>
+        <w:t>Ggplot2: Elegant Graphics for Data Analysis</w:t>
+      </w:r>
+      <w:r>
+        <w:t xml:space="preserve">. Springer-Verlag. New York. </w:t>
+      </w:r>
+      <w:hyperlink r:id="rId97">
+        <w:r>
+          <w:rPr>
+            <w:rStyle w:val="Hyperlink"/>
+          </w:rPr>
+          <w:t>http://had.co.nz/ggplot2/book</w:t>
+        </w:r>
+      </w:hyperlink>
+      <w:r>
+        <w:t>.</w:t>
+      </w:r>
+    </w:p>
+    <w:bookmarkEnd w:id="97"/>
+    <w:p>
+      <w:pPr>
+        <w:pStyle w:val="Bibliography"/>
+      </w:pPr>
+      <w:r>
+        <w:t>———.</w:t>
+      </w:r>
+      <w:r>
+        <w:t xml:space="preserve"> </w:t>
+      </w:r>
+      <w:r>
+        <w:t xml:space="preserve">2014. Tidy Data. </w:t>
+      </w:r>
+      <w:r>
+        <w:rPr>
+          <w:i/>
+        </w:rPr>
         <w:t>Journal of Statistical Software</w:t>
       </w:r>
       <w:r>
         <w:t xml:space="preserve"> 59 (10):1–23. </w:t>
       </w:r>
-      <w:hyperlink r:id="rId97">
+      <w:hyperlink r:id="rId98">
         <w:r>
           <w:rPr>
             <w:rStyle w:val="Hyperlink"/>
@@ -6272,7 +6753,7 @@
       <w:pPr>
         <w:pStyle w:val="Bibliography"/>
       </w:pPr>
-      <w:bookmarkStart w:id="97" w:name="ref-Wickham15"/>
+      <w:bookmarkStart w:id="98" w:name="ref-Wickham15"/>
       <w:bookmarkEnd w:id="96"/>
       <w:r>
         <w:t xml:space="preserve">———. 2015. </w:t>
@@ -6285,36 +6766,6 @@
       </w:r>
       <w:r>
         <w:t>. Sebastopol, California: O’Reilly.</w:t>
-      </w:r>
-    </w:p>
-    <w:p>
-      <w:pPr>
-        <w:pStyle w:val="Bibliography"/>
-      </w:pPr>
-      <w:bookmarkStart w:id="98" w:name="ref-Wickham09"/>
-      <w:bookmarkEnd w:id="97"/>
-      <w:r>
-        <w:t xml:space="preserve">Wickham, Hadley. 2009. </w:t>
-      </w:r>
-      <w:r>
-        <w:rPr>
-          <w:i/>
-        </w:rPr>
-        <w:t>Ggplot2: Elegant Graphics for Data Analysis</w:t>
-      </w:r>
-      <w:r>
-        <w:t xml:space="preserve">. Springer-Verlag. New York. </w:t>
-      </w:r>
-      <w:hyperlink r:id="rId98">
-        <w:r>
-          <w:rPr>
-            <w:rStyle w:val="Hyperlink"/>
-          </w:rPr>
-          <w:t>http://had.co.nz/ggplot2/book</w:t>
-        </w:r>
-      </w:hyperlink>
-      <w:r>
-        <w:t>.</w:t>
       </w:r>
     </w:p>
     <w:p>
@@ -6354,7 +6805,19 @@
       <w:bookmarkStart w:id="100" w:name="ref-Wickham18"/>
       <w:bookmarkEnd w:id="99"/>
       <w:r>
-        <w:t xml:space="preserve">Wickham, Hadley, Jim Hester, and Winston Chang. 2018. </w:t>
+        <w:t>Wickham, H, J</w:t>
+      </w:r>
+      <w:r>
+        <w:t xml:space="preserve">. </w:t>
+      </w:r>
+      <w:r>
+        <w:t>Hester, and W</w:t>
+      </w:r>
+      <w:r>
+        <w:t xml:space="preserve">. </w:t>
+      </w:r>
+      <w:r>
+        <w:t xml:space="preserve">Chang. 2018. </w:t>
       </w:r>
       <w:r>
         <w:rPr>
@@ -6403,7 +6866,7 @@
       <w:bookmarkStart w:id="102" w:name="ref-Woelfle11"/>
       <w:bookmarkEnd w:id="101"/>
       <w:r>
-        <w:t xml:space="preserve">Woelfle, M., P. Olliaro, and M. H. Todd. 2011. “Open Science Is a Research Accelerator.” </w:t>
+        <w:t xml:space="preserve">Woelfle, M., P. Olliaro, and M. H. Todd. 2011. Open Science Is a Research Accelerator. </w:t>
       </w:r>
       <w:r>
         <w:rPr>
@@ -6451,8 +6914,13 @@
       </w:pPr>
       <w:bookmarkStart w:id="104" w:name="ref-Xie15"/>
       <w:bookmarkEnd w:id="103"/>
-      <w:r>
-        <w:t xml:space="preserve">Xie, Yihui. 2015. </w:t>
+      <w:proofErr w:type="spellStart"/>
+      <w:r>
+        <w:t>Xie</w:t>
+      </w:r>
+      <w:proofErr w:type="spellEnd"/>
+      <w:r>
+        <w:t xml:space="preserve">, Y. 2015. </w:t>
       </w:r>
       <w:r>
         <w:rPr>
@@ -6482,7 +6950,15 @@
       <w:bookmarkStart w:id="105" w:name="ref-Yuan04"/>
       <w:bookmarkEnd w:id="104"/>
       <w:r>
-        <w:t xml:space="preserve">Yuan, L. L. 2004. “Assigning Macroinvertebrate Tolerance Classifications Using Generalised Additive Models.” </w:t>
+        <w:t xml:space="preserve">Yuan, L. L. 2004. Assigning Macroinvertebrate Tolerance Classifications Using </w:t>
+      </w:r>
+      <w:proofErr w:type="spellStart"/>
+      <w:r>
+        <w:t>Generalised</w:t>
+      </w:r>
+      <w:proofErr w:type="spellEnd"/>
+      <w:r>
+        <w:t xml:space="preserve"> Additive Models. </w:t>
       </w:r>
       <w:r>
         <w:rPr>

</xml_diff>